<commit_message>
Updates in the readme file.
</commit_message>
<xml_diff>
--- a/Assignment3_Blinky_Console/GuhanRajasekar_Assignment3_readme.docx
+++ b/Assignment3_Blinky_Console/GuhanRajasekar_Assignment3_readme.docx
@@ -47,7 +47,17 @@
         </w:numPr>
       </w:pPr>
       <w:r>
-        <w:t>The console port was initialized with Baud Rate of 115200 bps.</w:t>
+        <w:t xml:space="preserve">The console port was initialized with Baud Rate of </w:t>
+      </w:r>
+      <w:r>
+        <w:rPr>
+          <w:b/>
+          <w:bCs/>
+        </w:rPr>
+        <w:t>115200 bps</w:t>
+      </w:r>
+      <w:r>
+        <w:t>.</w:t>
       </w:r>
     </w:p>
     <w:p>
@@ -64,7 +74,13 @@
         </w:numPr>
       </w:pPr>
       <w:r>
-        <w:t xml:space="preserve">The characters sent from the PC has been echoed back in the terminal ( </w:t>
+        <w:t xml:space="preserve">The characters sent from the PC </w:t>
+      </w:r>
+      <w:r>
+        <w:t>was</w:t>
+      </w:r>
+      <w:r>
+        <w:t xml:space="preserve"> echoed back in the terminal ( </w:t>
       </w:r>
       <w:r>
         <w:rPr>
@@ -107,7 +123,17 @@
         <w:t>console_cmd_buffer</w:t>
       </w:r>
       <w:r>
-        <w:t xml:space="preserve">. The size of this buffer is of 30 bytes. If number of characters exceed this size, then they are not stored in the buffer as the max capacity would have been reached. </w:t>
+        <w:t xml:space="preserve">. The size of this buffer is of </w:t>
+      </w:r>
+      <w:r>
+        <w:rPr>
+          <w:b/>
+          <w:bCs/>
+        </w:rPr>
+        <w:t>30 bytes</w:t>
+      </w:r>
+      <w:r>
+        <w:t xml:space="preserve">. If number of characters exceed this size, then they are not stored in the buffer as the max capacity would have been reached. </w:t>
       </w:r>
     </w:p>
     <w:p>
@@ -124,7 +150,17 @@
         </w:numPr>
       </w:pPr>
       <w:r>
-        <w:t xml:space="preserve">Command is processed once the Enter key is pressed. Once the Enter key is pressed , all the contents of the buffer are considered for processing and once processing is done, the character array ( buffer ) is emptied so that new commands can be processed. </w:t>
+        <w:t xml:space="preserve">Command is processed once the </w:t>
+      </w:r>
+      <w:r>
+        <w:rPr>
+          <w:b/>
+          <w:bCs/>
+        </w:rPr>
+        <w:t>Enter key is pressed</w:t>
+      </w:r>
+      <w:r>
+        <w:t xml:space="preserve">. Once the Enter key is pressed , all the contents of the buffer are considered for processing and once processing is done, the character array ( buffer ) is emptied so that new commands can be processed. </w:t>
       </w:r>
     </w:p>
     <w:p>
@@ -215,7 +251,23 @@
         <w:t>,</w:t>
       </w:r>
       <w:r>
-        <w:t xml:space="preserve"> this will the program </w:t>
+        <w:t xml:space="preserve"> this will </w:t>
+      </w:r>
+      <w:r>
+        <w:t xml:space="preserve">make </w:t>
+      </w:r>
+      <w:r>
+        <w:t xml:space="preserve">the program </w:t>
+      </w:r>
+      <w:r>
+        <w:rPr>
+          <w:b/>
+          <w:bCs/>
+        </w:rPr>
+        <w:t>white</w:t>
+      </w:r>
+      <w:r>
+        <w:t xml:space="preserve"> </w:t>
       </w:r>
       <w:r>
         <w:rPr>
@@ -486,7 +538,13 @@
         <w:t xml:space="preserve"> character “  </w:t>
       </w:r>
       <w:r>
-        <w:t xml:space="preserve">to make it look as though the character at that point was deleted. </w:t>
+        <w:t>to make it look as though the character at that p</w:t>
+      </w:r>
+      <w:r>
+        <w:t>lace</w:t>
+      </w:r>
+      <w:r>
+        <w:t xml:space="preserve"> was deleted. </w:t>
       </w:r>
     </w:p>
     <w:p>
@@ -516,7 +574,13 @@
         <w:t xml:space="preserve"> </w:t>
       </w:r>
       <w:r>
-        <w:t>is entered, the cursor would move one position to the right. So in order to bring it back to the position in which the character was replaced with  ‘  ‘ , we move the cursor back by one position to the left one more time</w:t>
+        <w:t>is entered, the cursor would move one position to the right. So</w:t>
+      </w:r>
+      <w:r>
+        <w:t>,</w:t>
+      </w:r>
+      <w:r>
+        <w:t xml:space="preserve"> in order to bring it back to the position in which the character was replaced with  ‘  ‘ , we move the cursor back by one position to the left one more time</w:t>
       </w:r>
       <w:r>
         <w:t>.</w:t>
@@ -639,7 +703,13 @@
         <w:t>without white spaces</w:t>
       </w:r>
       <w:r>
-        <w:t xml:space="preserve"> . All these will be supported by the application. </w:t>
+        <w:t xml:space="preserve"> . All these </w:t>
+      </w:r>
+      <w:r>
+        <w:t xml:space="preserve">commands </w:t>
+      </w:r>
+      <w:r>
+        <w:t xml:space="preserve">will be supported by the application. </w:t>
       </w:r>
     </w:p>
     <w:p>
@@ -679,14 +749,7 @@
           <w:b/>
           <w:bCs/>
         </w:rPr>
-        <w:t>Please enter any of the following commands</w:t>
-      </w:r>
-      <w:r>
-        <w:rPr>
-          <w:b/>
-          <w:bCs/>
-        </w:rPr>
-        <w:t>:</w:t>
+        <w:t>Please enter any of the following commands:</w:t>
       </w:r>
     </w:p>
     <w:p>
@@ -764,7 +827,19 @@
         <w:t>The numbers indicate how many times the LED will blink in 2 seconds</w:t>
       </w:r>
       <w:r>
-        <w:t xml:space="preserve">. So the unit of the blink rates in </w:t>
+        <w:t>. So</w:t>
+      </w:r>
+      <w:r>
+        <w:t>,</w:t>
+      </w:r>
+      <w:r>
+        <w:t xml:space="preserve"> the unit of the blink rates i</w:t>
+      </w:r>
+      <w:r>
+        <w:t>s</w:t>
+      </w:r>
+      <w:r>
+        <w:t xml:space="preserve"> </w:t>
       </w:r>
       <w:r>
         <w:rPr>

</xml_diff>